<commit_message>
Updated covering letter and small edits to the number of trials in databases section
</commit_message>
<xml_diff>
--- a/TIFS - Cover letter, resubmission, 20160108.docx
+++ b/TIFS - Cover letter, resubmission, 20160108.docx
@@ -1,83 +1,101 @@
 
 <file path=word/document.xml><?xml version="1.0" encoding="utf-8"?>
-<w:document xmlns:ve="http://schemas.openxmlformats.org/markup-compatibility/2006" xmlns:o="urn:schemas-microsoft-com:office:office" xmlns:r="http://schemas.openxmlformats.org/officeDocument/2006/relationships" xmlns:m="http://schemas.openxmlformats.org/officeDocument/2006/math" xmlns:v="urn:schemas-microsoft-com:vml" xmlns:wp="http://schemas.openxmlformats.org/drawingml/2006/wordprocessingDrawing" xmlns:w10="urn:schemas-microsoft-com:office:word" xmlns:w="http://schemas.openxmlformats.org/wordprocessingml/2006/main" xmlns:wne="http://schemas.microsoft.com/office/word/2006/wordml">
+<w:document xmlns:wpc="http://schemas.microsoft.com/office/word/2010/wordprocessingCanvas" xmlns:mc="http://schemas.openxmlformats.org/markup-compatibility/2006" xmlns:o="urn:schemas-microsoft-com:office:office" xmlns:r="http://schemas.openxmlformats.org/officeDocument/2006/relationships" xmlns:m="http://schemas.openxmlformats.org/officeDocument/2006/math" xmlns:v="urn:schemas-microsoft-com:vml" xmlns:wp14="http://schemas.microsoft.com/office/word/2010/wordprocessingDrawing" xmlns:wp="http://schemas.openxmlformats.org/drawingml/2006/wordprocessingDrawing" xmlns:w10="urn:schemas-microsoft-com:office:word" xmlns:w="http://schemas.openxmlformats.org/wordprocessingml/2006/main" xmlns:w14="http://schemas.microsoft.com/office/word/2010/wordml" xmlns:wpg="http://schemas.microsoft.com/office/word/2010/wordprocessingGroup" xmlns:wpi="http://schemas.microsoft.com/office/word/2010/wordprocessingInk" xmlns:wne="http://schemas.microsoft.com/office/word/2006/wordml" xmlns:wps="http://schemas.microsoft.com/office/word/2010/wordprocessingShape" mc:Ignorable="w14 wp14">
   <w:body>
     <w:p>
       <w:pPr>
-        <w:jc w:val="right"/>
-      </w:pPr>
-      <w:r>
-        <w:t>January 08, 2015</w:t>
-      </w:r>
-    </w:p>
-    <w:p/>
-    <w:p/>
-    <w:p/>
-    <w:p/>
-    <w:p/>
-    <w:p>
-      <w:r>
-        <w:t xml:space="preserve">Dr. </w:t>
-      </w:r>
-      <w:r>
-        <w:t xml:space="preserve">Sébastien </w:t>
-      </w:r>
-      <w:r>
-        <w:t>Marcel</w:t>
+        <w:jc w:val="both"/>
+      </w:pPr>
+      <w:r>
+        <w:t>8</w:t>
+      </w:r>
+      <w:r>
+        <w:rPr>
+          <w:vertAlign w:val="superscript"/>
+        </w:rPr>
+        <w:t>th</w:t>
+      </w:r>
+      <w:r>
+        <w:t xml:space="preserve"> </w:t>
+      </w:r>
+      <w:r>
+        <w:t>January 2015</w:t>
       </w:r>
     </w:p>
     <w:p>
-      <w:r>
-        <w:t>Associate Editor</w:t>
-      </w:r>
+      <w:pPr>
+        <w:jc w:val="both"/>
+      </w:pPr>
     </w:p>
     <w:p>
-      <w:r>
-        <w:t xml:space="preserve">IEEE Transactions on </w:t>
-      </w:r>
+      <w:pPr>
+        <w:jc w:val="both"/>
+      </w:pPr>
     </w:p>
     <w:p>
-      <w:r>
-        <w:t>Information Forensics And Security</w:t>
-      </w:r>
+      <w:pPr>
+        <w:jc w:val="both"/>
+      </w:pPr>
     </w:p>
     <w:p>
-      <w:r>
-        <w:t>IEEE Signal Processing Society</w:t>
-      </w:r>
+      <w:pPr>
+        <w:jc w:val="both"/>
+      </w:pPr>
     </w:p>
     <w:p>
-      <w:r>
-        <w:t>445 Hoes Lane</w:t>
-      </w:r>
+      <w:pPr>
+        <w:jc w:val="both"/>
+      </w:pPr>
     </w:p>
     <w:p>
-      <w:r>
-        <w:t>Piscataway, N.J. 08854, US</w:t>
+      <w:pPr>
+        <w:jc w:val="both"/>
+      </w:pPr>
+      <w:r>
+        <w:t xml:space="preserve">Dr. </w:t>
+      </w:r>
+      <w:r>
+        <w:t xml:space="preserve">Sébastien </w:t>
+      </w:r>
+      <w:r>
+        <w:t>Marcel</w:t>
       </w:r>
     </w:p>
     <w:p>
       <w:pPr>
-        <w:rPr>
-          <w:lang w:val="en-GB"/>
-        </w:rPr>
-      </w:pPr>
+        <w:jc w:val="both"/>
+      </w:pPr>
+      <w:r>
+        <w:t>Associate Editor</w:t>
+      </w:r>
     </w:p>
     <w:p>
       <w:pPr>
+        <w:jc w:val="both"/>
+      </w:pPr>
+      <w:r>
+        <w:t>IEEE Transactions on Information Forensics And Security</w:t>
+      </w:r>
+    </w:p>
+    <w:p>
+      <w:pPr>
+        <w:jc w:val="both"/>
         <w:rPr>
           <w:lang w:val="fr-FR"/>
         </w:rPr>
       </w:pPr>
-      <w:r>
+    </w:p>
+    <w:p>
+      <w:pPr>
+        <w:jc w:val="both"/>
         <w:rPr>
           <w:lang w:val="fr-FR"/>
         </w:rPr>
-        <w:t>Re: submission T-IFS-05481-2015</w:t>
-      </w:r>
+      </w:pPr>
     </w:p>
     <w:p>
       <w:pPr>
+        <w:jc w:val="both"/>
         <w:rPr>
           <w:lang w:val="fr-FR"/>
         </w:rPr>
@@ -85,13 +103,7 @@
     </w:p>
     <w:p>
       <w:pPr>
-        <w:rPr>
-          <w:lang w:val="fr-FR"/>
-        </w:rPr>
-      </w:pPr>
-    </w:p>
-    <w:p>
-      <w:pPr>
+        <w:jc w:val="both"/>
         <w:rPr>
           <w:lang w:val="en-GB"/>
         </w:rPr>
@@ -129,147 +141,217 @@
     </w:p>
     <w:p>
       <w:pPr>
-        <w:rPr>
-          <w:lang w:val="en-GB"/>
-        </w:rPr>
-      </w:pPr>
-    </w:p>
-    <w:p>
-      <w:r>
-        <w:t xml:space="preserve">please find attached </w:t>
-      </w:r>
-      <w:r>
-        <w:t xml:space="preserve">a revised version of </w:t>
-      </w:r>
-      <w:r>
-        <w:t>our manuscript "</w:t>
-      </w:r>
-      <w:r>
-        <w:rPr>
-          <w:i/>
-        </w:rPr>
-        <w:t>An assessment of automatic speaker veri</w:t>
-      </w:r>
-      <w:r>
-        <w:rPr>
-          <w:i/>
-        </w:rPr>
-        <w:t>fi</w:t>
-      </w:r>
-      <w:r>
-        <w:rPr>
-          <w:i/>
-        </w:rPr>
-        <w:t>cation</w:t>
-      </w:r>
-      <w:r>
-        <w:rPr>
-          <w:i/>
-        </w:rPr>
-        <w:t xml:space="preserve"> </w:t>
-      </w:r>
-      <w:r>
-        <w:rPr>
-          <w:i/>
-        </w:rPr>
-        <w:t>vulnerabilities to replay spoo</w:t>
-      </w:r>
-      <w:r>
-        <w:rPr>
-          <w:i/>
-        </w:rPr>
-        <w:t>fi</w:t>
-      </w:r>
-      <w:r>
-        <w:rPr>
-          <w:i/>
-        </w:rPr>
-        <w:t>ng attacks</w:t>
-      </w:r>
-      <w:r>
-        <w:t xml:space="preserve">", which we would like to submit for publication as </w:t>
-      </w:r>
-      <w:r>
-        <w:t>a regular paper</w:t>
-      </w:r>
-      <w:r>
-        <w:t xml:space="preserve"> in IEEE Transactions on Info</w:t>
-      </w:r>
-      <w:r>
-        <w:t>rmation Forensics And Security, as well as a rebuttal, which we would like to submit in response to the decision letter received on Nov 11, 2015.</w:t>
-      </w:r>
-    </w:p>
-    <w:p/>
-    <w:p>
-      <w:r>
-        <w:t>We hope that the revised version meet</w:t>
-      </w:r>
-      <w:r>
-        <w:t>s</w:t>
-      </w:r>
-      <w:r>
-        <w:t xml:space="preserve"> all necessary quality expectations required </w:t>
-      </w:r>
-      <w:r>
-        <w:br/>
-      </w:r>
-      <w:r>
-        <w:t xml:space="preserve">for publication in IEEE Transactions on Information Forensics And Security. </w:t>
-      </w:r>
-    </w:p>
-    <w:p/>
-    <w:p>
-      <w:r>
-        <w:t xml:space="preserve">We </w:t>
-      </w:r>
-      <w:r>
-        <w:t>look</w:t>
-      </w:r>
-      <w:r>
-        <w:t xml:space="preserve"> forward to receiving </w:t>
-      </w:r>
-      <w:r>
-        <w:t>your positive decision</w:t>
-      </w:r>
-      <w:r>
-        <w:t>.</w:t>
-      </w:r>
-    </w:p>
-    <w:p>
-      <w:r>
-        <w:t xml:space="preserve"> </w:t>
-      </w:r>
-    </w:p>
-    <w:p/>
-    <w:p/>
-    <w:p>
-      <w:r>
-        <w:t>Yours s</w:t>
-      </w:r>
-      <w:r>
-        <w:t>incerely,</w:t>
-      </w:r>
-    </w:p>
-    <w:p/>
-    <w:p/>
-    <w:p>
-      <w:bookmarkStart w:id="0" w:name="_GoBack"/>
-      <w:bookmarkEnd w:id="0"/>
-    </w:p>
-    <w:p/>
-    <w:p>
-      <w:pPr>
         <w:jc w:val="both"/>
         <w:rPr>
           <w:lang w:val="en-GB"/>
         </w:rPr>
       </w:pPr>
+    </w:p>
+    <w:p>
+      <w:pPr>
+        <w:jc w:val="center"/>
+        <w:rPr>
+          <w:b/>
+          <w:lang w:val="fr-FR"/>
+        </w:rPr>
+      </w:pPr>
+      <w:r>
+        <w:rPr>
+          <w:b/>
+          <w:lang w:val="fr-FR"/>
+        </w:rPr>
+        <w:t>RE</w:t>
+      </w:r>
+      <w:r>
+        <w:rPr>
+          <w:b/>
+          <w:lang w:val="fr-FR"/>
+        </w:rPr>
+        <w:t xml:space="preserve">: </w:t>
+      </w:r>
+      <w:r>
+        <w:rPr>
+          <w:b/>
+          <w:lang w:val="fr-FR"/>
+        </w:rPr>
+        <w:t xml:space="preserve">RESUBMISSION OF </w:t>
+      </w:r>
+      <w:r>
+        <w:rPr>
+          <w:b/>
+          <w:lang w:val="fr-FR"/>
+        </w:rPr>
+        <w:t>T-IFS-05481-2015</w:t>
+      </w:r>
+    </w:p>
+    <w:p>
+      <w:pPr>
+        <w:jc w:val="both"/>
+        <w:rPr>
+          <w:lang w:val="en-GB"/>
+        </w:rPr>
+      </w:pPr>
+    </w:p>
+    <w:p>
+      <w:pPr>
+        <w:jc w:val="both"/>
+      </w:pPr>
+      <w:r>
+        <w:t xml:space="preserve">please find attached </w:t>
+      </w:r>
+      <w:r>
+        <w:t>a revis</w:t>
+      </w:r>
+      <w:r>
+        <w:t xml:space="preserve">ion of the above referenced paper you are handling in your capacity as Associate Editor for the </w:t>
+      </w:r>
+      <w:r>
+        <w:t>IEEE Transactions on Info</w:t>
+      </w:r>
+      <w:r>
+        <w:t>rmation Forensics And Security</w:t>
+      </w:r>
+      <w:r>
+        <w:t xml:space="preserve">.  </w:t>
+      </w:r>
+    </w:p>
+    <w:p>
+      <w:pPr>
+        <w:jc w:val="both"/>
+      </w:pPr>
+    </w:p>
+    <w:p>
+      <w:pPr>
+        <w:jc w:val="both"/>
+      </w:pPr>
+      <w:r>
+        <w:t>We have attached to this revision a rebuttal letter which sets out the substantial modifications introduced to the article as a results of the reviewers’ recommendations.  We are entirely satisfied that we have addressed every single one of these, either through appropriate additions or edits to the manuscript, or through appropriate argumentation contained within the rebuttal.</w:t>
+      </w:r>
+    </w:p>
+    <w:p>
+      <w:pPr>
+        <w:jc w:val="both"/>
+      </w:pPr>
+    </w:p>
+    <w:p>
+      <w:pPr>
+        <w:jc w:val="both"/>
+      </w:pPr>
+      <w:r>
+        <w:t xml:space="preserve">We </w:t>
+      </w:r>
+      <w:r>
+        <w:t xml:space="preserve">are confident that </w:t>
+      </w:r>
+      <w:r>
+        <w:t>the revis</w:t>
+      </w:r>
+      <w:r>
+        <w:t>ion</w:t>
+      </w:r>
+      <w:r>
+        <w:t xml:space="preserve"> </w:t>
+      </w:r>
+      <w:r>
+        <w:t>should meet with your approval and look forward to receiving the outcome of the re-review.</w:t>
+      </w:r>
+      <w:r>
+        <w:t xml:space="preserve"> </w:t>
+      </w:r>
+    </w:p>
+    <w:p>
+      <w:pPr>
+        <w:jc w:val="both"/>
+      </w:pPr>
+    </w:p>
+    <w:p>
+      <w:pPr>
+        <w:jc w:val="both"/>
+      </w:pPr>
+      <w:r>
+        <w:t xml:space="preserve">We </w:t>
+      </w:r>
+      <w:r>
+        <w:t>look</w:t>
+      </w:r>
+      <w:r>
+        <w:t xml:space="preserve"> forward to receiving </w:t>
+      </w:r>
+      <w:r>
+        <w:t>your positive decision</w:t>
+      </w:r>
+      <w:r>
+        <w:t>.</w:t>
+      </w:r>
+    </w:p>
+    <w:p>
+      <w:pPr>
+        <w:jc w:val="both"/>
+      </w:pPr>
+      <w:r>
+        <w:t xml:space="preserve"> </w:t>
+      </w:r>
+    </w:p>
+    <w:p>
+      <w:pPr>
+        <w:jc w:val="both"/>
+      </w:pPr>
+    </w:p>
+    <w:p>
+      <w:pPr>
+        <w:jc w:val="both"/>
+      </w:pPr>
+    </w:p>
+    <w:p>
+      <w:pPr>
+        <w:jc w:val="both"/>
+      </w:pPr>
+      <w:r>
+        <w:t>Yours s</w:t>
+      </w:r>
+      <w:r>
+        <w:t>incerely,</w:t>
+      </w:r>
+    </w:p>
+    <w:p>
+      <w:pPr>
+        <w:jc w:val="both"/>
+      </w:pPr>
+    </w:p>
+    <w:p>
+      <w:pPr>
+        <w:jc w:val="both"/>
+      </w:pPr>
+    </w:p>
+    <w:p>
+      <w:pPr>
+        <w:jc w:val="both"/>
+      </w:pPr>
+    </w:p>
+    <w:p>
+      <w:pPr>
+        <w:jc w:val="both"/>
+      </w:pPr>
+    </w:p>
+    <w:p>
+      <w:pPr>
+        <w:jc w:val="both"/>
+        <w:rPr>
+          <w:lang w:val="en-GB"/>
+        </w:rPr>
+      </w:pPr>
       <w:r>
         <w:rPr>
           <w:lang w:val="en-GB"/>
         </w:rPr>
         <w:t>Artur Janicki</w:t>
       </w:r>
+      <w:r>
+        <w:rPr>
+          <w:lang w:val="en-GB"/>
+        </w:rPr>
+        <w:t xml:space="preserve">, </w:t>
+      </w:r>
     </w:p>
     <w:p>
       <w:pPr>
@@ -284,6 +366,14 @@
         </w:rPr>
         <w:t>Federico Alegre</w:t>
       </w:r>
+      <w:r>
+        <w:rPr>
+          <w:lang w:val="en-GB"/>
+        </w:rPr>
+        <w:t>,</w:t>
+      </w:r>
+      <w:bookmarkStart w:id="0" w:name="_GoBack"/>
+      <w:bookmarkEnd w:id="0"/>
     </w:p>
     <w:p>
       <w:pPr>
@@ -299,7 +389,11 @@
         <w:t>Nicholas Evans</w:t>
       </w:r>
     </w:p>
-    <w:p/>
+    <w:p>
+      <w:pPr>
+        <w:jc w:val="both"/>
+      </w:pPr>
+    </w:p>
     <w:sectPr>
       <w:pgSz w:w="12240" w:h="15840"/>
       <w:pgMar w:top="1440" w:right="1531" w:bottom="1440" w:left="1531" w:header="720" w:footer="720" w:gutter="0"/>
@@ -311,7 +405,7 @@
 </file>
 
 <file path=word/endnotes.xml><?xml version="1.0" encoding="utf-8"?>
-<w:endnotes xmlns:ve="http://schemas.openxmlformats.org/markup-compatibility/2006" xmlns:o="urn:schemas-microsoft-com:office:office" xmlns:r="http://schemas.openxmlformats.org/officeDocument/2006/relationships" xmlns:m="http://schemas.openxmlformats.org/officeDocument/2006/math" xmlns:v="urn:schemas-microsoft-com:vml" xmlns:wp="http://schemas.openxmlformats.org/drawingml/2006/wordprocessingDrawing" xmlns:w10="urn:schemas-microsoft-com:office:word" xmlns:w="http://schemas.openxmlformats.org/wordprocessingml/2006/main" xmlns:wne="http://schemas.microsoft.com/office/word/2006/wordml">
+<w:endnotes xmlns:wpc="http://schemas.microsoft.com/office/word/2010/wordprocessingCanvas" xmlns:mc="http://schemas.openxmlformats.org/markup-compatibility/2006" xmlns:o="urn:schemas-microsoft-com:office:office" xmlns:r="http://schemas.openxmlformats.org/officeDocument/2006/relationships" xmlns:m="http://schemas.openxmlformats.org/officeDocument/2006/math" xmlns:v="urn:schemas-microsoft-com:vml" xmlns:wp14="http://schemas.microsoft.com/office/word/2010/wordprocessingDrawing" xmlns:wp="http://schemas.openxmlformats.org/drawingml/2006/wordprocessingDrawing" xmlns:w10="urn:schemas-microsoft-com:office:word" xmlns:w="http://schemas.openxmlformats.org/wordprocessingml/2006/main" xmlns:w14="http://schemas.microsoft.com/office/word/2010/wordml" xmlns:wpg="http://schemas.microsoft.com/office/word/2010/wordprocessingGroup" xmlns:wpi="http://schemas.microsoft.com/office/word/2010/wordprocessingInk" xmlns:wne="http://schemas.microsoft.com/office/word/2006/wordml" xmlns:wps="http://schemas.microsoft.com/office/word/2010/wordprocessingShape" mc:Ignorable="w14 wp14">
   <w:endnote w:type="separator" w:id="-1">
     <w:p>
       <w:r>
@@ -330,7 +424,7 @@
 </file>
 
 <file path=word/footnotes.xml><?xml version="1.0" encoding="utf-8"?>
-<w:footnotes xmlns:ve="http://schemas.openxmlformats.org/markup-compatibility/2006" xmlns:o="urn:schemas-microsoft-com:office:office" xmlns:r="http://schemas.openxmlformats.org/officeDocument/2006/relationships" xmlns:m="http://schemas.openxmlformats.org/officeDocument/2006/math" xmlns:v="urn:schemas-microsoft-com:vml" xmlns:wp="http://schemas.openxmlformats.org/drawingml/2006/wordprocessingDrawing" xmlns:w10="urn:schemas-microsoft-com:office:word" xmlns:w="http://schemas.openxmlformats.org/wordprocessingml/2006/main" xmlns:wne="http://schemas.microsoft.com/office/word/2006/wordml">
+<w:footnotes xmlns:wpc="http://schemas.microsoft.com/office/word/2010/wordprocessingCanvas" xmlns:mc="http://schemas.openxmlformats.org/markup-compatibility/2006" xmlns:o="urn:schemas-microsoft-com:office:office" xmlns:r="http://schemas.openxmlformats.org/officeDocument/2006/relationships" xmlns:m="http://schemas.openxmlformats.org/officeDocument/2006/math" xmlns:v="urn:schemas-microsoft-com:vml" xmlns:wp14="http://schemas.microsoft.com/office/word/2010/wordprocessingDrawing" xmlns:wp="http://schemas.openxmlformats.org/drawingml/2006/wordprocessingDrawing" xmlns:w10="urn:schemas-microsoft-com:office:word" xmlns:w="http://schemas.openxmlformats.org/wordprocessingml/2006/main" xmlns:w14="http://schemas.microsoft.com/office/word/2010/wordml" xmlns:wpg="http://schemas.microsoft.com/office/word/2010/wordprocessingGroup" xmlns:wpi="http://schemas.microsoft.com/office/word/2010/wordprocessingInk" xmlns:wne="http://schemas.microsoft.com/office/word/2006/wordml" xmlns:wps="http://schemas.microsoft.com/office/word/2010/wordprocessingShape" mc:Ignorable="w14 wp14">
   <w:footnote w:type="separator" w:id="-1">
     <w:p>
       <w:r>
@@ -349,7 +443,7 @@
 </file>
 
 <file path=word/numbering.xml><?xml version="1.0" encoding="utf-8"?>
-<w:numbering xmlns:ve="http://schemas.openxmlformats.org/markup-compatibility/2006" xmlns:o="urn:schemas-microsoft-com:office:office" xmlns:r="http://schemas.openxmlformats.org/officeDocument/2006/relationships" xmlns:m="http://schemas.openxmlformats.org/officeDocument/2006/math" xmlns:v="urn:schemas-microsoft-com:vml" xmlns:wp="http://schemas.openxmlformats.org/drawingml/2006/wordprocessingDrawing" xmlns:w10="urn:schemas-microsoft-com:office:word" xmlns:w="http://schemas.openxmlformats.org/wordprocessingml/2006/main" xmlns:wne="http://schemas.microsoft.com/office/word/2006/wordml">
+<w:numbering xmlns:wpc="http://schemas.microsoft.com/office/word/2010/wordprocessingCanvas" xmlns:mc="http://schemas.openxmlformats.org/markup-compatibility/2006" xmlns:o="urn:schemas-microsoft-com:office:office" xmlns:r="http://schemas.openxmlformats.org/officeDocument/2006/relationships" xmlns:m="http://schemas.openxmlformats.org/officeDocument/2006/math" xmlns:v="urn:schemas-microsoft-com:vml" xmlns:wp14="http://schemas.microsoft.com/office/word/2010/wordprocessingDrawing" xmlns:wp="http://schemas.openxmlformats.org/drawingml/2006/wordprocessingDrawing" xmlns:w10="urn:schemas-microsoft-com:office:word" xmlns:w="http://schemas.openxmlformats.org/wordprocessingml/2006/main" xmlns:w14="http://schemas.microsoft.com/office/word/2010/wordml" xmlns:wpg="http://schemas.microsoft.com/office/word/2010/wordprocessingGroup" xmlns:wpi="http://schemas.microsoft.com/office/word/2010/wordprocessingInk" xmlns:wne="http://schemas.microsoft.com/office/word/2006/wordml" xmlns:wps="http://schemas.microsoft.com/office/word/2010/wordprocessingShape" mc:Ignorable="w14 wp14">
   <w:abstractNum w:abstractNumId="0">
     <w:nsid w:val="9A9EA631"/>
     <w:multiLevelType w:val="hybridMultilevel"/>
@@ -2923,7 +3017,7 @@
 </file>
 
 <file path=word/styles.xml><?xml version="1.0" encoding="utf-8"?>
-<w:styles xmlns:r="http://schemas.openxmlformats.org/officeDocument/2006/relationships" xmlns:w="http://schemas.openxmlformats.org/wordprocessingml/2006/main">
+<w:styles xmlns:mc="http://schemas.openxmlformats.org/markup-compatibility/2006" xmlns:r="http://schemas.openxmlformats.org/officeDocument/2006/relationships" xmlns:w="http://schemas.openxmlformats.org/wordprocessingml/2006/main" xmlns:w14="http://schemas.microsoft.com/office/word/2010/wordml" mc:Ignorable="w14">
   <w:docDefaults>
     <w:rPrDefault>
       <w:rPr>
@@ -3186,7 +3280,7 @@
     <w:lsdException w:name="Book Title" w:semiHidden="0" w:qFormat="1"/>
     <w:lsdException w:name="TOC Heading" w:semiHidden="0" w:qFormat="1"/>
   </w:latentStyles>
-  <w:style w:type="paragraph" w:default="1" w:styleId="Normalny">
+  <w:style w:type="paragraph" w:default="1" w:styleId="Normal">
     <w:name w:val="Normal"/>
     <w:qFormat/>
     <w:rsid w:val="002639C1"/>
@@ -3197,11 +3291,11 @@
       <w:lang w:val="en-US" w:eastAsia="en-US"/>
     </w:rPr>
   </w:style>
-  <w:style w:type="paragraph" w:styleId="Nagwek1">
+  <w:style w:type="paragraph" w:styleId="Heading1">
     <w:name w:val="heading 1"/>
-    <w:basedOn w:val="Normalny"/>
-    <w:next w:val="Normalny"/>
-    <w:link w:val="Nagwek1Znak"/>
+    <w:basedOn w:val="Normal"/>
+    <w:next w:val="Normal"/>
+    <w:link w:val="Heading1Char"/>
     <w:uiPriority w:val="99"/>
     <w:qFormat/>
     <w:rsid w:val="002639C1"/>
@@ -3218,11 +3312,11 @@
       <w:szCs w:val="32"/>
     </w:rPr>
   </w:style>
-  <w:style w:type="paragraph" w:styleId="Nagwek2">
+  <w:style w:type="paragraph" w:styleId="Heading2">
     <w:name w:val="heading 2"/>
-    <w:basedOn w:val="Normalny"/>
-    <w:next w:val="Normalny"/>
-    <w:link w:val="Nagwek2Znak"/>
+    <w:basedOn w:val="Normal"/>
+    <w:next w:val="Normal"/>
+    <w:link w:val="Heading2Char"/>
     <w:uiPriority w:val="99"/>
     <w:qFormat/>
     <w:rsid w:val="002639C1"/>
@@ -3240,11 +3334,11 @@
       <w:szCs w:val="28"/>
     </w:rPr>
   </w:style>
-  <w:style w:type="paragraph" w:styleId="Nagwek3">
+  <w:style w:type="paragraph" w:styleId="Heading3">
     <w:name w:val="heading 3"/>
-    <w:basedOn w:val="Normalny"/>
-    <w:next w:val="Normalny"/>
-    <w:link w:val="Nagwek3Znak"/>
+    <w:basedOn w:val="Normal"/>
+    <w:next w:val="Normal"/>
+    <w:link w:val="Heading3Char"/>
     <w:uiPriority w:val="99"/>
     <w:qFormat/>
     <w:rsid w:val="002639C1"/>
@@ -3260,11 +3354,11 @@
       <w:szCs w:val="26"/>
     </w:rPr>
   </w:style>
-  <w:style w:type="paragraph" w:styleId="Nagwek4">
+  <w:style w:type="paragraph" w:styleId="Heading4">
     <w:name w:val="heading 4"/>
-    <w:basedOn w:val="Normalny"/>
-    <w:next w:val="Normalny"/>
-    <w:link w:val="Nagwek4Znak"/>
+    <w:basedOn w:val="Normal"/>
+    <w:next w:val="Normal"/>
+    <w:link w:val="Heading4Char"/>
     <w:uiPriority w:val="99"/>
     <w:qFormat/>
     <w:rsid w:val="002639C1"/>
@@ -3280,11 +3374,11 @@
       <w:szCs w:val="28"/>
     </w:rPr>
   </w:style>
-  <w:style w:type="paragraph" w:styleId="Nagwek5">
+  <w:style w:type="paragraph" w:styleId="Heading5">
     <w:name w:val="heading 5"/>
-    <w:basedOn w:val="Normalny"/>
-    <w:next w:val="Normalny"/>
-    <w:link w:val="Nagwek5Znak"/>
+    <w:basedOn w:val="Normal"/>
+    <w:next w:val="Normal"/>
+    <w:link w:val="Heading5Char"/>
     <w:uiPriority w:val="99"/>
     <w:qFormat/>
     <w:rsid w:val="002639C1"/>
@@ -3301,11 +3395,11 @@
       <w:szCs w:val="26"/>
     </w:rPr>
   </w:style>
-  <w:style w:type="paragraph" w:styleId="Nagwek6">
+  <w:style w:type="paragraph" w:styleId="Heading6">
     <w:name w:val="heading 6"/>
-    <w:basedOn w:val="Normalny"/>
-    <w:next w:val="Normalny"/>
-    <w:link w:val="Nagwek6Znak"/>
+    <w:basedOn w:val="Normal"/>
+    <w:next w:val="Normal"/>
+    <w:link w:val="Heading6Char"/>
     <w:uiPriority w:val="99"/>
     <w:qFormat/>
     <w:rsid w:val="002639C1"/>
@@ -3320,11 +3414,11 @@
       <w:szCs w:val="22"/>
     </w:rPr>
   </w:style>
-  <w:style w:type="paragraph" w:styleId="Nagwek7">
+  <w:style w:type="paragraph" w:styleId="Heading7">
     <w:name w:val="heading 7"/>
-    <w:basedOn w:val="Normalny"/>
-    <w:next w:val="Normalny"/>
-    <w:link w:val="Nagwek7Znak"/>
+    <w:basedOn w:val="Normal"/>
+    <w:next w:val="Normal"/>
+    <w:link w:val="Heading7Char"/>
     <w:uiPriority w:val="99"/>
     <w:qFormat/>
     <w:rsid w:val="002639C1"/>
@@ -3333,11 +3427,11 @@
       <w:outlineLvl w:val="6"/>
     </w:pPr>
   </w:style>
-  <w:style w:type="paragraph" w:styleId="Nagwek8">
+  <w:style w:type="paragraph" w:styleId="Heading8">
     <w:name w:val="heading 8"/>
-    <w:basedOn w:val="Normalny"/>
-    <w:next w:val="Normalny"/>
-    <w:link w:val="Nagwek8Znak"/>
+    <w:basedOn w:val="Normal"/>
+    <w:next w:val="Normal"/>
+    <w:link w:val="Heading8Char"/>
     <w:uiPriority w:val="99"/>
     <w:qFormat/>
     <w:rsid w:val="002639C1"/>
@@ -3350,11 +3444,11 @@
       <w:iCs/>
     </w:rPr>
   </w:style>
-  <w:style w:type="paragraph" w:styleId="Nagwek9">
+  <w:style w:type="paragraph" w:styleId="Heading9">
     <w:name w:val="heading 9"/>
-    <w:basedOn w:val="Normalny"/>
-    <w:next w:val="Normalny"/>
-    <w:link w:val="Nagwek9Znak"/>
+    <w:basedOn w:val="Normal"/>
+    <w:next w:val="Normal"/>
+    <w:link w:val="Heading9Char"/>
     <w:uiPriority w:val="99"/>
     <w:qFormat/>
     <w:rsid w:val="002639C1"/>
@@ -3367,18 +3461,17 @@
       <w:szCs w:val="22"/>
     </w:rPr>
   </w:style>
-  <w:style w:type="character" w:default="1" w:styleId="Domylnaczcionkaakapitu">
+  <w:style w:type="character" w:default="1" w:styleId="DefaultParagraphFont">
     <w:name w:val="Default Paragraph Font"/>
     <w:uiPriority w:val="1"/>
     <w:semiHidden/>
     <w:unhideWhenUsed/>
   </w:style>
-  <w:style w:type="table" w:default="1" w:styleId="Standardowy">
+  <w:style w:type="table" w:default="1" w:styleId="TableNormal">
     <w:name w:val="Normal Table"/>
     <w:uiPriority w:val="99"/>
     <w:semiHidden/>
     <w:unhideWhenUsed/>
-    <w:qFormat/>
     <w:tblPr>
       <w:tblInd w:w="0" w:type="dxa"/>
       <w:tblCellMar>
@@ -3389,16 +3482,16 @@
       </w:tblCellMar>
     </w:tblPr>
   </w:style>
-  <w:style w:type="numbering" w:default="1" w:styleId="Bezlisty">
+  <w:style w:type="numbering" w:default="1" w:styleId="NoList">
     <w:name w:val="No List"/>
     <w:uiPriority w:val="99"/>
     <w:semiHidden/>
     <w:unhideWhenUsed/>
   </w:style>
-  <w:style w:type="character" w:customStyle="1" w:styleId="Nagwek1Znak">
-    <w:name w:val="Nagłówek 1 Znak"/>
-    <w:basedOn w:val="Domylnaczcionkaakapitu"/>
-    <w:link w:val="Nagwek1"/>
+  <w:style w:type="character" w:customStyle="1" w:styleId="Heading1Char">
+    <w:name w:val="Heading 1 Char"/>
+    <w:basedOn w:val="DefaultParagraphFont"/>
+    <w:link w:val="Heading1"/>
     <w:uiPriority w:val="99"/>
     <w:rsid w:val="002639C1"/>
     <w:rPr>
@@ -3410,10 +3503,10 @@
       <w:szCs w:val="32"/>
     </w:rPr>
   </w:style>
-  <w:style w:type="character" w:customStyle="1" w:styleId="Nagwek2Znak">
-    <w:name w:val="Nagłówek 2 Znak"/>
-    <w:basedOn w:val="Domylnaczcionkaakapitu"/>
-    <w:link w:val="Nagwek2"/>
+  <w:style w:type="character" w:customStyle="1" w:styleId="Heading2Char">
+    <w:name w:val="Heading 2 Char"/>
+    <w:basedOn w:val="DefaultParagraphFont"/>
+    <w:link w:val="Heading2"/>
     <w:uiPriority w:val="99"/>
     <w:rsid w:val="002639C1"/>
     <w:rPr>
@@ -3426,10 +3519,10 @@
       <w:szCs w:val="28"/>
     </w:rPr>
   </w:style>
-  <w:style w:type="character" w:customStyle="1" w:styleId="Nagwek3Znak">
-    <w:name w:val="Nagłówek 3 Znak"/>
-    <w:basedOn w:val="Domylnaczcionkaakapitu"/>
-    <w:link w:val="Nagwek3"/>
+  <w:style w:type="character" w:customStyle="1" w:styleId="Heading3Char">
+    <w:name w:val="Heading 3 Char"/>
+    <w:basedOn w:val="DefaultParagraphFont"/>
+    <w:link w:val="Heading3"/>
     <w:uiPriority w:val="99"/>
     <w:rsid w:val="002639C1"/>
     <w:rPr>
@@ -3440,10 +3533,10 @@
       <w:szCs w:val="26"/>
     </w:rPr>
   </w:style>
-  <w:style w:type="character" w:customStyle="1" w:styleId="Nagwek4Znak">
-    <w:name w:val="Nagłówek 4 Znak"/>
-    <w:basedOn w:val="Domylnaczcionkaakapitu"/>
-    <w:link w:val="Nagwek4"/>
+  <w:style w:type="character" w:customStyle="1" w:styleId="Heading4Char">
+    <w:name w:val="Heading 4 Char"/>
+    <w:basedOn w:val="DefaultParagraphFont"/>
+    <w:link w:val="Heading4"/>
     <w:uiPriority w:val="99"/>
     <w:rsid w:val="002639C1"/>
     <w:rPr>
@@ -3454,10 +3547,10 @@
       <w:szCs w:val="28"/>
     </w:rPr>
   </w:style>
-  <w:style w:type="character" w:customStyle="1" w:styleId="Nagwek5Znak">
-    <w:name w:val="Nagłówek 5 Znak"/>
-    <w:basedOn w:val="Domylnaczcionkaakapitu"/>
-    <w:link w:val="Nagwek5"/>
+  <w:style w:type="character" w:customStyle="1" w:styleId="Heading5Char">
+    <w:name w:val="Heading 5 Char"/>
+    <w:basedOn w:val="DefaultParagraphFont"/>
+    <w:link w:val="Heading5"/>
     <w:uiPriority w:val="99"/>
     <w:rsid w:val="002639C1"/>
     <w:rPr>
@@ -3470,10 +3563,10 @@
       <w:szCs w:val="26"/>
     </w:rPr>
   </w:style>
-  <w:style w:type="character" w:customStyle="1" w:styleId="Nagwek6Znak">
-    <w:name w:val="Nagłówek 6 Znak"/>
-    <w:basedOn w:val="Domylnaczcionkaakapitu"/>
-    <w:link w:val="Nagwek6"/>
+  <w:style w:type="character" w:customStyle="1" w:styleId="Heading6Char">
+    <w:name w:val="Heading 6 Char"/>
+    <w:basedOn w:val="DefaultParagraphFont"/>
+    <w:link w:val="Heading6"/>
     <w:uiPriority w:val="99"/>
     <w:rsid w:val="002639C1"/>
     <w:rPr>
@@ -3482,10 +3575,10 @@
       <w:bCs/>
     </w:rPr>
   </w:style>
-  <w:style w:type="character" w:customStyle="1" w:styleId="Nagwek7Znak">
-    <w:name w:val="Nagłówek 7 Znak"/>
-    <w:basedOn w:val="Domylnaczcionkaakapitu"/>
-    <w:link w:val="Nagwek7"/>
+  <w:style w:type="character" w:customStyle="1" w:styleId="Heading7Char">
+    <w:name w:val="Heading 7 Char"/>
+    <w:basedOn w:val="DefaultParagraphFont"/>
+    <w:link w:val="Heading7"/>
     <w:uiPriority w:val="99"/>
     <w:rsid w:val="002639C1"/>
     <w:rPr>
@@ -3494,10 +3587,10 @@
       <w:szCs w:val="24"/>
     </w:rPr>
   </w:style>
-  <w:style w:type="character" w:customStyle="1" w:styleId="Nagwek8Znak">
-    <w:name w:val="Nagłówek 8 Znak"/>
-    <w:basedOn w:val="Domylnaczcionkaakapitu"/>
-    <w:link w:val="Nagwek8"/>
+  <w:style w:type="character" w:customStyle="1" w:styleId="Heading8Char">
+    <w:name w:val="Heading 8 Char"/>
+    <w:basedOn w:val="DefaultParagraphFont"/>
+    <w:link w:val="Heading8"/>
     <w:uiPriority w:val="99"/>
     <w:rsid w:val="002639C1"/>
     <w:rPr>
@@ -3508,21 +3601,21 @@
       <w:szCs w:val="24"/>
     </w:rPr>
   </w:style>
-  <w:style w:type="character" w:customStyle="1" w:styleId="Nagwek9Znak">
-    <w:name w:val="Nagłówek 9 Znak"/>
-    <w:basedOn w:val="Domylnaczcionkaakapitu"/>
-    <w:link w:val="Nagwek9"/>
+  <w:style w:type="character" w:customStyle="1" w:styleId="Heading9Char">
+    <w:name w:val="Heading 9 Char"/>
+    <w:basedOn w:val="DefaultParagraphFont"/>
+    <w:link w:val="Heading9"/>
     <w:uiPriority w:val="99"/>
     <w:rsid w:val="002639C1"/>
     <w:rPr>
       <w:rFonts w:ascii="Times New Roman" w:hAnsi="Times New Roman" w:cs="Times New Roman"/>
     </w:rPr>
   </w:style>
-  <w:style w:type="paragraph" w:styleId="Tytu">
+  <w:style w:type="paragraph" w:styleId="Title">
     <w:name w:val="Title"/>
-    <w:basedOn w:val="Normalny"/>
-    <w:next w:val="Normalny"/>
-    <w:link w:val="TytuZnak"/>
+    <w:basedOn w:val="Normal"/>
+    <w:next w:val="Normal"/>
+    <w:link w:val="TitleChar"/>
     <w:uiPriority w:val="99"/>
     <w:qFormat/>
     <w:rsid w:val="002639C1"/>
@@ -3539,10 +3632,10 @@
       <w:szCs w:val="32"/>
     </w:rPr>
   </w:style>
-  <w:style w:type="character" w:customStyle="1" w:styleId="TytuZnak">
-    <w:name w:val="Tytuł Znak"/>
-    <w:basedOn w:val="Domylnaczcionkaakapitu"/>
-    <w:link w:val="Tytu"/>
+  <w:style w:type="character" w:customStyle="1" w:styleId="TitleChar">
+    <w:name w:val="Title Char"/>
+    <w:basedOn w:val="DefaultParagraphFont"/>
+    <w:link w:val="Title"/>
     <w:uiPriority w:val="99"/>
     <w:rsid w:val="002639C1"/>
     <w:rPr>
@@ -3554,11 +3647,11 @@
       <w:szCs w:val="32"/>
     </w:rPr>
   </w:style>
-  <w:style w:type="paragraph" w:styleId="Podtytu">
+  <w:style w:type="paragraph" w:styleId="Subtitle">
     <w:name w:val="Subtitle"/>
-    <w:basedOn w:val="Normalny"/>
-    <w:next w:val="Normalny"/>
-    <w:link w:val="PodtytuZnak"/>
+    <w:basedOn w:val="Normal"/>
+    <w:next w:val="Normal"/>
+    <w:link w:val="SubtitleChar"/>
     <w:uiPriority w:val="99"/>
     <w:qFormat/>
     <w:rsid w:val="002639C1"/>
@@ -3568,10 +3661,10 @@
       <w:outlineLvl w:val="1"/>
     </w:pPr>
   </w:style>
-  <w:style w:type="character" w:customStyle="1" w:styleId="PodtytuZnak">
-    <w:name w:val="Podtytuł Znak"/>
-    <w:basedOn w:val="Domylnaczcionkaakapitu"/>
-    <w:link w:val="Podtytu"/>
+  <w:style w:type="character" w:customStyle="1" w:styleId="SubtitleChar">
+    <w:name w:val="Subtitle Char"/>
+    <w:basedOn w:val="DefaultParagraphFont"/>
+    <w:link w:val="Subtitle"/>
     <w:uiPriority w:val="99"/>
     <w:rsid w:val="002639C1"/>
     <w:rPr>
@@ -3580,9 +3673,9 @@
       <w:szCs w:val="24"/>
     </w:rPr>
   </w:style>
-  <w:style w:type="character" w:styleId="Pogrubienie">
+  <w:style w:type="character" w:styleId="Strong">
     <w:name w:val="Strong"/>
-    <w:basedOn w:val="Domylnaczcionkaakapitu"/>
+    <w:basedOn w:val="DefaultParagraphFont"/>
     <w:uiPriority w:val="99"/>
     <w:qFormat/>
     <w:rsid w:val="002639C1"/>
@@ -3592,9 +3685,9 @@
       <w:bCs/>
     </w:rPr>
   </w:style>
-  <w:style w:type="character" w:styleId="Uwydatnienie">
+  <w:style w:type="character" w:styleId="Emphasis">
     <w:name w:val="Emphasis"/>
-    <w:basedOn w:val="Domylnaczcionkaakapitu"/>
+    <w:basedOn w:val="DefaultParagraphFont"/>
     <w:uiPriority w:val="99"/>
     <w:qFormat/>
     <w:rsid w:val="002639C1"/>
@@ -3606,16 +3699,16 @@
       <w:iCs/>
     </w:rPr>
   </w:style>
-  <w:style w:type="paragraph" w:styleId="Bezodstpw">
+  <w:style w:type="paragraph" w:styleId="NoSpacing">
     <w:name w:val="No Spacing"/>
-    <w:basedOn w:val="Normalny"/>
+    <w:basedOn w:val="Normal"/>
     <w:uiPriority w:val="99"/>
     <w:qFormat/>
     <w:rsid w:val="002639C1"/>
   </w:style>
-  <w:style w:type="paragraph" w:styleId="Akapitzlist">
+  <w:style w:type="paragraph" w:styleId="ListParagraph">
     <w:name w:val="List Paragraph"/>
-    <w:basedOn w:val="Normalny"/>
+    <w:basedOn w:val="Normal"/>
     <w:uiPriority w:val="99"/>
     <w:qFormat/>
     <w:rsid w:val="002639C1"/>
@@ -3623,11 +3716,11 @@
       <w:ind w:left="720"/>
     </w:pPr>
   </w:style>
-  <w:style w:type="paragraph" w:styleId="Cytat">
+  <w:style w:type="paragraph" w:styleId="Quote">
     <w:name w:val="Quote"/>
-    <w:basedOn w:val="Normalny"/>
-    <w:next w:val="Normalny"/>
-    <w:link w:val="CytatZnak"/>
+    <w:basedOn w:val="Normal"/>
+    <w:next w:val="Normal"/>
+    <w:link w:val="QuoteChar"/>
     <w:uiPriority w:val="99"/>
     <w:qFormat/>
     <w:rsid w:val="002639C1"/>
@@ -3636,10 +3729,10 @@
       <w:iCs/>
     </w:rPr>
   </w:style>
-  <w:style w:type="character" w:customStyle="1" w:styleId="CytatZnak">
-    <w:name w:val="Cytat Znak"/>
-    <w:basedOn w:val="Domylnaczcionkaakapitu"/>
-    <w:link w:val="Cytat"/>
+  <w:style w:type="character" w:customStyle="1" w:styleId="QuoteChar">
+    <w:name w:val="Quote Char"/>
+    <w:basedOn w:val="DefaultParagraphFont"/>
+    <w:link w:val="Quote"/>
     <w:uiPriority w:val="99"/>
     <w:rsid w:val="002639C1"/>
     <w:rPr>
@@ -3650,11 +3743,11 @@
       <w:szCs w:val="24"/>
     </w:rPr>
   </w:style>
-  <w:style w:type="paragraph" w:styleId="Cytatintensywny">
+  <w:style w:type="paragraph" w:styleId="IntenseQuote">
     <w:name w:val="Intense Quote"/>
-    <w:basedOn w:val="Normalny"/>
-    <w:next w:val="Normalny"/>
-    <w:link w:val="CytatintensywnyZnak"/>
+    <w:basedOn w:val="Normal"/>
+    <w:next w:val="Normal"/>
+    <w:link w:val="IntenseQuoteChar"/>
     <w:uiPriority w:val="99"/>
     <w:qFormat/>
     <w:rsid w:val="002639C1"/>
@@ -3668,10 +3761,10 @@
       <w:iCs/>
     </w:rPr>
   </w:style>
-  <w:style w:type="character" w:customStyle="1" w:styleId="CytatintensywnyZnak">
-    <w:name w:val="Cytat intensywny Znak"/>
-    <w:basedOn w:val="Domylnaczcionkaakapitu"/>
-    <w:link w:val="Cytatintensywny"/>
+  <w:style w:type="character" w:customStyle="1" w:styleId="IntenseQuoteChar">
+    <w:name w:val="Intense Quote Char"/>
+    <w:basedOn w:val="DefaultParagraphFont"/>
+    <w:link w:val="IntenseQuote"/>
     <w:uiPriority w:val="99"/>
     <w:rsid w:val="002639C1"/>
     <w:rPr>
@@ -3684,9 +3777,9 @@
       <w:szCs w:val="24"/>
     </w:rPr>
   </w:style>
-  <w:style w:type="character" w:styleId="Wyrnieniedelikatne">
+  <w:style w:type="character" w:styleId="SubtleEmphasis">
     <w:name w:val="Subtle Emphasis"/>
-    <w:basedOn w:val="Domylnaczcionkaakapitu"/>
+    <w:basedOn w:val="DefaultParagraphFont"/>
     <w:uiPriority w:val="99"/>
     <w:qFormat/>
     <w:rsid w:val="002639C1"/>
@@ -3697,9 +3790,9 @@
       <w:color w:val="auto"/>
     </w:rPr>
   </w:style>
-  <w:style w:type="character" w:styleId="Wyrnienieintensywne">
+  <w:style w:type="character" w:styleId="IntenseEmphasis">
     <w:name w:val="Intense Emphasis"/>
-    <w:basedOn w:val="Domylnaczcionkaakapitu"/>
+    <w:basedOn w:val="DefaultParagraphFont"/>
     <w:uiPriority w:val="99"/>
     <w:qFormat/>
     <w:rsid w:val="002639C1"/>
@@ -3714,9 +3807,9 @@
       <w:u w:val="single"/>
     </w:rPr>
   </w:style>
-  <w:style w:type="character" w:styleId="Odwoaniedelikatne">
+  <w:style w:type="character" w:styleId="SubtleReference">
     <w:name w:val="Subtle Reference"/>
-    <w:basedOn w:val="Domylnaczcionkaakapitu"/>
+    <w:basedOn w:val="DefaultParagraphFont"/>
     <w:uiPriority w:val="99"/>
     <w:qFormat/>
     <w:rsid w:val="002639C1"/>
@@ -3727,9 +3820,9 @@
       <w:u w:val="single"/>
     </w:rPr>
   </w:style>
-  <w:style w:type="character" w:styleId="Odwoanieintensywne">
+  <w:style w:type="character" w:styleId="IntenseReference">
     <w:name w:val="Intense Reference"/>
-    <w:basedOn w:val="Domylnaczcionkaakapitu"/>
+    <w:basedOn w:val="DefaultParagraphFont"/>
     <w:uiPriority w:val="99"/>
     <w:qFormat/>
     <w:rsid w:val="002639C1"/>
@@ -3742,9 +3835,9 @@
       <w:u w:val="single"/>
     </w:rPr>
   </w:style>
-  <w:style w:type="character" w:styleId="Tytuksiki">
+  <w:style w:type="character" w:styleId="BookTitle">
     <w:name w:val="Book Title"/>
-    <w:basedOn w:val="Domylnaczcionkaakapitu"/>
+    <w:basedOn w:val="DefaultParagraphFont"/>
     <w:uiPriority w:val="99"/>
     <w:qFormat/>
     <w:rsid w:val="002639C1"/>
@@ -3758,10 +3851,10 @@
       <w:szCs w:val="24"/>
     </w:rPr>
   </w:style>
-  <w:style w:type="paragraph" w:styleId="Nagwekspisutreci">
+  <w:style w:type="paragraph" w:styleId="TOCHeading">
     <w:name w:val="TOC Heading"/>
-    <w:basedOn w:val="Nagwek1"/>
-    <w:next w:val="Normalny"/>
+    <w:basedOn w:val="Heading1"/>
+    <w:next w:val="Normal"/>
     <w:uiPriority w:val="99"/>
     <w:qFormat/>
     <w:rsid w:val="002639C1"/>
@@ -3769,10 +3862,10 @@
       <w:outlineLvl w:val="9"/>
     </w:pPr>
   </w:style>
-  <w:style w:type="paragraph" w:styleId="Nagwek">
+  <w:style w:type="paragraph" w:styleId="Header">
     <w:name w:val="header"/>
-    <w:basedOn w:val="Normalny"/>
-    <w:link w:val="NagwekZnak"/>
+    <w:basedOn w:val="Normal"/>
+    <w:link w:val="HeaderChar"/>
     <w:uiPriority w:val="99"/>
     <w:rsid w:val="002639C1"/>
     <w:pPr>
@@ -3782,10 +3875,10 @@
       </w:tabs>
     </w:pPr>
   </w:style>
-  <w:style w:type="character" w:customStyle="1" w:styleId="NagwekZnak">
-    <w:name w:val="Nagłówek Znak"/>
-    <w:basedOn w:val="Domylnaczcionkaakapitu"/>
-    <w:link w:val="Nagwek"/>
+  <w:style w:type="character" w:customStyle="1" w:styleId="HeaderChar">
+    <w:name w:val="Header Char"/>
+    <w:basedOn w:val="DefaultParagraphFont"/>
+    <w:link w:val="Header"/>
     <w:uiPriority w:val="99"/>
     <w:rsid w:val="002639C1"/>
     <w:rPr>
@@ -3794,10 +3887,10 @@
       <w:szCs w:val="24"/>
     </w:rPr>
   </w:style>
-  <w:style w:type="paragraph" w:styleId="Stopka">
+  <w:style w:type="paragraph" w:styleId="Footer">
     <w:name w:val="footer"/>
-    <w:basedOn w:val="Normalny"/>
-    <w:link w:val="StopkaZnak"/>
+    <w:basedOn w:val="Normal"/>
+    <w:link w:val="FooterChar"/>
     <w:uiPriority w:val="99"/>
     <w:rsid w:val="002639C1"/>
     <w:pPr>
@@ -3807,10 +3900,10 @@
       </w:tabs>
     </w:pPr>
   </w:style>
-  <w:style w:type="character" w:customStyle="1" w:styleId="StopkaZnak">
-    <w:name w:val="Stopka Znak"/>
-    <w:basedOn w:val="Domylnaczcionkaakapitu"/>
-    <w:link w:val="Stopka"/>
+  <w:style w:type="character" w:customStyle="1" w:styleId="FooterChar">
+    <w:name w:val="Footer Char"/>
+    <w:basedOn w:val="DefaultParagraphFont"/>
+    <w:link w:val="Footer"/>
     <w:uiPriority w:val="99"/>
     <w:rsid w:val="002639C1"/>
     <w:rPr>
@@ -3819,10 +3912,10 @@
       <w:szCs w:val="24"/>
     </w:rPr>
   </w:style>
-  <w:style w:type="paragraph" w:styleId="Tekstdymka">
+  <w:style w:type="paragraph" w:styleId="BalloonText">
     <w:name w:val="Balloon Text"/>
-    <w:basedOn w:val="Normalny"/>
-    <w:link w:val="TekstdymkaZnak"/>
+    <w:basedOn w:val="Normal"/>
+    <w:link w:val="BalloonTextChar"/>
     <w:uiPriority w:val="99"/>
     <w:rsid w:val="002639C1"/>
     <w:rPr>
@@ -3831,10 +3924,10 @@
       <w:szCs w:val="16"/>
     </w:rPr>
   </w:style>
-  <w:style w:type="character" w:customStyle="1" w:styleId="TekstdymkaZnak">
-    <w:name w:val="Tekst dymka Znak"/>
-    <w:basedOn w:val="Domylnaczcionkaakapitu"/>
-    <w:link w:val="Tekstdymka"/>
+  <w:style w:type="character" w:customStyle="1" w:styleId="BalloonTextChar">
+    <w:name w:val="Balloon Text Char"/>
+    <w:basedOn w:val="DefaultParagraphFont"/>
+    <w:link w:val="BalloonText"/>
     <w:uiPriority w:val="99"/>
     <w:rsid w:val="002639C1"/>
     <w:rPr>
@@ -3843,19 +3936,19 @@
       <w:szCs w:val="16"/>
     </w:rPr>
   </w:style>
-  <w:style w:type="character" w:styleId="Numerwiersza">
+  <w:style w:type="character" w:styleId="LineNumber">
     <w:name w:val="line number"/>
-    <w:basedOn w:val="Domylnaczcionkaakapitu"/>
+    <w:basedOn w:val="DefaultParagraphFont"/>
     <w:uiPriority w:val="99"/>
     <w:rsid w:val="002639C1"/>
     <w:rPr>
       <w:rFonts w:ascii="Times New Roman" w:hAnsi="Times New Roman" w:cs="Times New Roman"/>
     </w:rPr>
   </w:style>
-  <w:style w:type="paragraph" w:styleId="Tekstprzypisudolnego">
+  <w:style w:type="paragraph" w:styleId="FootnoteText">
     <w:name w:val="footnote text"/>
-    <w:basedOn w:val="Normalny"/>
-    <w:link w:val="TekstprzypisudolnegoZnak"/>
+    <w:basedOn w:val="Normal"/>
+    <w:link w:val="FootnoteTextChar"/>
     <w:uiPriority w:val="99"/>
     <w:rsid w:val="002639C1"/>
     <w:rPr>
@@ -3863,19 +3956,19 @@
       <w:szCs w:val="20"/>
     </w:rPr>
   </w:style>
-  <w:style w:type="character" w:customStyle="1" w:styleId="TekstprzypisudolnegoZnak">
-    <w:name w:val="Tekst przypisu dolnego Znak"/>
-    <w:basedOn w:val="Domylnaczcionkaakapitu"/>
-    <w:link w:val="Tekstprzypisudolnego"/>
+  <w:style w:type="character" w:customStyle="1" w:styleId="FootnoteTextChar">
+    <w:name w:val="Footnote Text Char"/>
+    <w:basedOn w:val="DefaultParagraphFont"/>
+    <w:link w:val="FootnoteText"/>
     <w:uiPriority w:val="99"/>
     <w:rsid w:val="002639C1"/>
     <w:rPr>
       <w:rFonts w:ascii="Times New Roman" w:hAnsi="Times New Roman" w:cs="Times New Roman"/>
     </w:rPr>
   </w:style>
-  <w:style w:type="character" w:styleId="Odwoanieprzypisudolnego">
+  <w:style w:type="character" w:styleId="FootnoteReference">
     <w:name w:val="footnote reference"/>
-    <w:basedOn w:val="Domylnaczcionkaakapitu"/>
+    <w:basedOn w:val="DefaultParagraphFont"/>
     <w:uiPriority w:val="99"/>
     <w:rsid w:val="002639C1"/>
     <w:rPr>
@@ -3900,9 +3993,9 @@
       <w:lang w:val="en-US" w:eastAsia="en-US"/>
     </w:rPr>
   </w:style>
-  <w:style w:type="character" w:styleId="Hipercze">
+  <w:style w:type="character" w:styleId="Hyperlink">
     <w:name w:val="Hyperlink"/>
-    <w:basedOn w:val="Domylnaczcionkaakapitu"/>
+    <w:basedOn w:val="DefaultParagraphFont"/>
     <w:uiPriority w:val="99"/>
     <w:rsid w:val="002639C1"/>
     <w:rPr>
@@ -3913,7 +4006,7 @@
   </w:style>
   <w:style w:type="paragraph" w:customStyle="1" w:styleId="PaperTitle">
     <w:name w:val="Paper Title"/>
-    <w:basedOn w:val="Normalny"/>
+    <w:basedOn w:val="Normal"/>
     <w:uiPriority w:val="99"/>
     <w:rsid w:val="002639C1"/>
     <w:pPr>
@@ -3924,7 +4017,7 @@
   </w:style>
   <w:style w:type="paragraph" w:customStyle="1" w:styleId="Author">
     <w:name w:val="Author"/>
-    <w:basedOn w:val="Normalny"/>
+    <w:basedOn w:val="Normal"/>
     <w:uiPriority w:val="99"/>
     <w:rsid w:val="002639C1"/>
     <w:pPr>
@@ -3935,7 +4028,7 @@
   </w:style>
   <w:style w:type="paragraph" w:customStyle="1" w:styleId="Affiliation">
     <w:name w:val="Affiliation"/>
-    <w:basedOn w:val="Normalny"/>
+    <w:basedOn w:val="Normal"/>
     <w:uiPriority w:val="99"/>
     <w:rsid w:val="002639C1"/>
     <w:pPr>
@@ -3950,7 +4043,7 @@
   </w:style>
   <w:style w:type="paragraph" w:customStyle="1" w:styleId="Footnote">
     <w:name w:val="Footnote"/>
-    <w:basedOn w:val="Tekstprzypisudolnego"/>
+    <w:basedOn w:val="FootnoteText"/>
     <w:uiPriority w:val="99"/>
     <w:rsid w:val="002639C1"/>
     <w:rPr>
@@ -3960,7 +4053,7 @@
   </w:style>
   <w:style w:type="paragraph" w:customStyle="1" w:styleId="Summary">
     <w:name w:val="Summary"/>
-    <w:basedOn w:val="Normalny"/>
+    <w:basedOn w:val="Normal"/>
     <w:uiPriority w:val="99"/>
     <w:rsid w:val="002639C1"/>
     <w:pPr>
@@ -3971,7 +4064,7 @@
   </w:style>
   <w:style w:type="paragraph" w:customStyle="1" w:styleId="BodyStyle">
     <w:name w:val="Body Style"/>
-    <w:basedOn w:val="Normalny"/>
+    <w:basedOn w:val="Normal"/>
     <w:uiPriority w:val="99"/>
     <w:rsid w:val="002639C1"/>
     <w:pPr>
@@ -3981,7 +4074,7 @@
   </w:style>
   <w:style w:type="paragraph" w:customStyle="1" w:styleId="SectionHead">
     <w:name w:val="Section Head"/>
-    <w:basedOn w:val="Normalny"/>
+    <w:basedOn w:val="Normal"/>
     <w:uiPriority w:val="99"/>
     <w:rsid w:val="002639C1"/>
     <w:pPr>
@@ -4012,7 +4105,7 @@
   </w:style>
   <w:style w:type="paragraph" w:customStyle="1" w:styleId="QuadLeftSubhead">
     <w:name w:val="Quad Left Subhead"/>
-    <w:basedOn w:val="Normalny"/>
+    <w:basedOn w:val="Normal"/>
     <w:uiPriority w:val="99"/>
     <w:rsid w:val="002639C1"/>
     <w:pPr>
@@ -4023,9 +4116,9 @@
       <w:iCs/>
     </w:rPr>
   </w:style>
-  <w:style w:type="character" w:styleId="Odwoaniedokomentarza">
+  <w:style w:type="character" w:styleId="CommentReference">
     <w:name w:val="annotation reference"/>
-    <w:basedOn w:val="Domylnaczcionkaakapitu"/>
+    <w:basedOn w:val="DefaultParagraphFont"/>
     <w:uiPriority w:val="99"/>
     <w:rsid w:val="002639C1"/>
     <w:rPr>
@@ -4034,10 +4127,10 @@
       <w:szCs w:val="16"/>
     </w:rPr>
   </w:style>
-  <w:style w:type="paragraph" w:styleId="Tekstkomentarza">
+  <w:style w:type="paragraph" w:styleId="CommentText">
     <w:name w:val="annotation text"/>
-    <w:basedOn w:val="Normalny"/>
-    <w:link w:val="TekstkomentarzaZnak"/>
+    <w:basedOn w:val="Normal"/>
+    <w:link w:val="CommentTextChar"/>
     <w:uiPriority w:val="99"/>
     <w:rsid w:val="002639C1"/>
     <w:rPr>
@@ -4045,10 +4138,10 @@
       <w:szCs w:val="20"/>
     </w:rPr>
   </w:style>
-  <w:style w:type="character" w:customStyle="1" w:styleId="TekstkomentarzaZnak">
-    <w:name w:val="Tekst komentarza Znak"/>
-    <w:basedOn w:val="Domylnaczcionkaakapitu"/>
-    <w:link w:val="Tekstkomentarza"/>
+  <w:style w:type="character" w:customStyle="1" w:styleId="CommentTextChar">
+    <w:name w:val="Comment Text Char"/>
+    <w:basedOn w:val="DefaultParagraphFont"/>
+    <w:link w:val="CommentText"/>
     <w:uiPriority w:val="99"/>
     <w:rsid w:val="002639C1"/>
     <w:rPr>
@@ -4056,11 +4149,11 @@
       <w:lang w:val="en-US" w:eastAsia="en-US"/>
     </w:rPr>
   </w:style>
-  <w:style w:type="paragraph" w:styleId="Tematkomentarza">
+  <w:style w:type="paragraph" w:styleId="CommentSubject">
     <w:name w:val="annotation subject"/>
-    <w:basedOn w:val="Tekstkomentarza"/>
-    <w:next w:val="Tekstkomentarza"/>
-    <w:link w:val="TematkomentarzaZnak"/>
+    <w:basedOn w:val="CommentText"/>
+    <w:next w:val="CommentText"/>
+    <w:link w:val="CommentSubjectChar"/>
     <w:uiPriority w:val="99"/>
     <w:rsid w:val="002639C1"/>
     <w:rPr>
@@ -4068,10 +4161,10 @@
       <w:bCs/>
     </w:rPr>
   </w:style>
-  <w:style w:type="character" w:customStyle="1" w:styleId="TematkomentarzaZnak">
-    <w:name w:val="Temat komentarza Znak"/>
-    <w:basedOn w:val="TekstkomentarzaZnak"/>
-    <w:link w:val="Tematkomentarza"/>
+  <w:style w:type="character" w:customStyle="1" w:styleId="CommentSubjectChar">
+    <w:name w:val="Comment Subject Char"/>
+    <w:basedOn w:val="CommentTextChar"/>
+    <w:link w:val="CommentSubject"/>
     <w:uiPriority w:val="99"/>
     <w:rsid w:val="002639C1"/>
     <w:rPr>
@@ -4081,10 +4174,10 @@
       <w:lang w:val="en-US" w:eastAsia="en-US"/>
     </w:rPr>
   </w:style>
-  <w:style w:type="paragraph" w:styleId="Legenda">
+  <w:style w:type="paragraph" w:styleId="Caption">
     <w:name w:val="caption"/>
-    <w:basedOn w:val="Normalny"/>
-    <w:next w:val="Normalny"/>
+    <w:basedOn w:val="Normal"/>
+    <w:next w:val="Normal"/>
     <w:uiPriority w:val="99"/>
     <w:qFormat/>
     <w:rsid w:val="002639C1"/>
@@ -4100,13 +4193,13 @@
   </w:style>
   <w:style w:type="paragraph" w:customStyle="1" w:styleId="Note">
     <w:name w:val="Note"/>
-    <w:basedOn w:val="Legenda"/>
+    <w:basedOn w:val="Caption"/>
     <w:uiPriority w:val="99"/>
     <w:rsid w:val="002639C1"/>
   </w:style>
   <w:style w:type="character" w:customStyle="1" w:styleId="CaptionChar">
     <w:name w:val="Caption Char"/>
-    <w:basedOn w:val="Domylnaczcionkaakapitu"/>
+    <w:basedOn w:val="DefaultParagraphFont"/>
     <w:uiPriority w:val="99"/>
     <w:rsid w:val="002639C1"/>
     <w:rPr>
@@ -4134,16 +4227,16 @@
       <w:lang w:val="en-GB" w:eastAsia="en-US"/>
     </w:rPr>
   </w:style>
-  <w:style w:type="paragraph" w:styleId="Bibliografia">
+  <w:style w:type="paragraph" w:styleId="Bibliography">
     <w:name w:val="Bibliography"/>
-    <w:basedOn w:val="Normalny"/>
-    <w:next w:val="Normalny"/>
-    <w:uiPriority w:val="99"/>
-    <w:rsid w:val="002639C1"/>
-  </w:style>
-  <w:style w:type="character" w:styleId="Tekstzastpczy">
+    <w:basedOn w:val="Normal"/>
+    <w:next w:val="Normal"/>
+    <w:uiPriority w:val="99"/>
+    <w:rsid w:val="002639C1"/>
+  </w:style>
+  <w:style w:type="character" w:styleId="PlaceholderText">
     <w:name w:val="Placeholder Text"/>
-    <w:basedOn w:val="Domylnaczcionkaakapitu"/>
+    <w:basedOn w:val="DefaultParagraphFont"/>
     <w:uiPriority w:val="99"/>
     <w:rsid w:val="002639C1"/>
     <w:rPr>
@@ -4153,14 +4246,14 @@
   </w:style>
   <w:style w:type="character" w:customStyle="1" w:styleId="shorttext">
     <w:name w:val="short_text"/>
-    <w:basedOn w:val="Domylnaczcionkaakapitu"/>
+    <w:basedOn w:val="DefaultParagraphFont"/>
     <w:uiPriority w:val="99"/>
     <w:rsid w:val="002639C1"/>
     <w:rPr>
       <w:rFonts w:ascii="Times New Roman" w:hAnsi="Times New Roman" w:cs="Times New Roman"/>
     </w:rPr>
   </w:style>
-  <w:style w:type="paragraph" w:styleId="Poprawka">
+  <w:style w:type="paragraph" w:styleId="Revision">
     <w:name w:val="Revision"/>
     <w:hidden/>
     <w:uiPriority w:val="99"/>
@@ -4172,10 +4265,10 @@
       <w:lang w:val="en-US" w:eastAsia="en-US"/>
     </w:rPr>
   </w:style>
-  <w:style w:type="paragraph" w:styleId="Nagwekwykazurde">
+  <w:style w:type="paragraph" w:styleId="TOAHeading">
     <w:name w:val="toa heading"/>
-    <w:basedOn w:val="Normalny"/>
-    <w:next w:val="Normalny"/>
+    <w:basedOn w:val="Normal"/>
+    <w:next w:val="Normal"/>
     <w:uiPriority w:val="99"/>
     <w:rsid w:val="002639C1"/>
     <w:pPr>
@@ -4189,16 +4282,16 @@
   </w:style>
   <w:style w:type="character" w:customStyle="1" w:styleId="hps">
     <w:name w:val="hps"/>
-    <w:basedOn w:val="Domylnaczcionkaakapitu"/>
+    <w:basedOn w:val="DefaultParagraphFont"/>
     <w:uiPriority w:val="99"/>
     <w:rsid w:val="002639C1"/>
     <w:rPr>
       <w:rFonts w:ascii="Times New Roman" w:hAnsi="Times New Roman" w:cs="Times New Roman"/>
     </w:rPr>
   </w:style>
-  <w:style w:type="paragraph" w:styleId="NormalnyWeb">
+  <w:style w:type="paragraph" w:styleId="NormalWeb">
     <w:name w:val="Normal (Web)"/>
-    <w:basedOn w:val="Normalny"/>
+    <w:basedOn w:val="Normal"/>
     <w:uiPriority w:val="99"/>
     <w:rsid w:val="002639C1"/>
     <w:pPr>
@@ -4210,7 +4303,7 @@
   </w:style>
   <w:style w:type="paragraph" w:customStyle="1" w:styleId="ecxmsonormal">
     <w:name w:val="ecxmsonormal"/>
-    <w:basedOn w:val="Normalny"/>
+    <w:basedOn w:val="Normal"/>
     <w:uiPriority w:val="99"/>
     <w:rsid w:val="002639C1"/>
     <w:pPr>

</xml_diff>